<commit_message>
Atividade 01 Infra Cloud Prof Joao - atualizacao pdf
</commit_message>
<xml_diff>
--- a/Documentação_extra_evidencias_Pricilla_Souza.docx
+++ b/Documentação_extra_evidencias_Pricilla_Souza.docx
@@ -28,7 +28,16 @@
           <w:sz w:val="28"/>
           <w:szCs w:val="28"/>
         </w:rPr>
-        <w:t xml:space="preserve"> Pricilla Souza da Cruz Silva </w:t>
+        <w:t xml:space="preserve"> Pricilla Souza Cruz</w:t>
+      </w:r>
+      <w:r>
+        <w:rPr>
+          <w:b/>
+          <w:bCs/>
+          <w:sz w:val="28"/>
+          <w:szCs w:val="28"/>
+        </w:rPr>
+        <w:t xml:space="preserve"> </w:t>
       </w:r>
       <w:r>
         <w:rPr>
@@ -212,6 +221,9 @@
         <w:br/>
       </w:r>
       <w:r>
+        <w:rPr>
+          <w:noProof/>
+        </w:rPr>
         <w:drawing>
           <wp:inline distT="0" distB="0" distL="0" distR="0" wp14:anchorId="12EB0610" wp14:editId="7149F693">
             <wp:extent cx="5905500" cy="1693734"/>
@@ -255,6 +267,9 @@
         <w:br/>
       </w:r>
       <w:r>
+        <w:rPr>
+          <w:noProof/>
+        </w:rPr>
         <w:drawing>
           <wp:inline distT="0" distB="0" distL="0" distR="0" wp14:anchorId="0025B5EF" wp14:editId="0EEC3B46">
             <wp:extent cx="5886450" cy="2638212"/>
@@ -298,6 +313,9 @@
         <w:br/>
       </w:r>
       <w:r>
+        <w:rPr>
+          <w:noProof/>
+        </w:rPr>
         <w:drawing>
           <wp:inline distT="0" distB="0" distL="0" distR="0" wp14:anchorId="5FB45C53" wp14:editId="5A36A23F">
             <wp:extent cx="5895975" cy="2661840"/>

</xml_diff>